<commit_message>
feat: Completed PROG2113 Module 09 HOP 1-3
</commit_message>
<xml_diff>
--- a/Courses/PROG2113 - HTML and CSS/Modules/Module 09 - Forms/Assignments/A9-1_HOP.docx
+++ b/Courses/PROG2113 - HTML and CSS/Modules/Module 09 - Forms/Assignments/A9-1_HOP.docx
@@ -63,7 +63,48 @@
         <w:t>.1</w:t>
       </w:r>
     </w:p>
-    <w:p/>
+    <w:p>
+      <w:r>
+        <w:rPr>
+          <w:noProof/>
+        </w:rPr>
+        <w:drawing>
+          <wp:inline distT="0" distB="0" distL="0" distR="0" wp14:anchorId="11FF607B" wp14:editId="166D3FFE">
+            <wp:extent cx="2496661" cy="2279560"/>
+            <wp:effectExtent l="0" t="0" r="0" b="6985"/>
+            <wp:docPr id="1" name="Picture 1" descr="Graphical user interface, text, application, chat or text message, email&#10;&#10;Description automatically generated"/>
+            <wp:cNvGraphicFramePr>
+              <a:graphicFrameLocks xmlns:a="http://schemas.openxmlformats.org/drawingml/2006/main" noChangeAspect="1"/>
+            </wp:cNvGraphicFramePr>
+            <a:graphic xmlns:a="http://schemas.openxmlformats.org/drawingml/2006/main">
+              <a:graphicData uri="http://schemas.openxmlformats.org/drawingml/2006/picture">
+                <pic:pic xmlns:pic="http://schemas.openxmlformats.org/drawingml/2006/picture">
+                  <pic:nvPicPr>
+                    <pic:cNvPr id="1" name="Picture 1" descr="Graphical user interface, text, application, chat or text message, email&#10;&#10;Description automatically generated"/>
+                    <pic:cNvPicPr/>
+                  </pic:nvPicPr>
+                  <pic:blipFill>
+                    <a:blip r:embed="rId4"/>
+                    <a:stretch>
+                      <a:fillRect/>
+                    </a:stretch>
+                  </pic:blipFill>
+                  <pic:spPr>
+                    <a:xfrm>
+                      <a:off x="0" y="0"/>
+                      <a:ext cx="2505573" cy="2287697"/>
+                    </a:xfrm>
+                    <a:prstGeom prst="rect">
+                      <a:avLst/>
+                    </a:prstGeom>
+                  </pic:spPr>
+                </pic:pic>
+              </a:graphicData>
+            </a:graphic>
+          </wp:inline>
+        </w:drawing>
+      </w:r>
+    </w:p>
     <w:p>
       <w:r>
         <w:t xml:space="preserve">HOP </w:t>
@@ -75,7 +116,48 @@
         <w:t>.2</w:t>
       </w:r>
     </w:p>
-    <w:p/>
+    <w:p>
+      <w:r>
+        <w:rPr>
+          <w:noProof/>
+        </w:rPr>
+        <w:drawing>
+          <wp:inline distT="0" distB="0" distL="0" distR="0" wp14:anchorId="39608FA8" wp14:editId="0AB273D1">
+            <wp:extent cx="2434107" cy="2559915"/>
+            <wp:effectExtent l="0" t="0" r="4445" b="0"/>
+            <wp:docPr id="2" name="Picture 2" descr="Graphical user interface, text, application, email&#10;&#10;Description automatically generated"/>
+            <wp:cNvGraphicFramePr>
+              <a:graphicFrameLocks xmlns:a="http://schemas.openxmlformats.org/drawingml/2006/main" noChangeAspect="1"/>
+            </wp:cNvGraphicFramePr>
+            <a:graphic xmlns:a="http://schemas.openxmlformats.org/drawingml/2006/main">
+              <a:graphicData uri="http://schemas.openxmlformats.org/drawingml/2006/picture">
+                <pic:pic xmlns:pic="http://schemas.openxmlformats.org/drawingml/2006/picture">
+                  <pic:nvPicPr>
+                    <pic:cNvPr id="2" name="Picture 2" descr="Graphical user interface, text, application, email&#10;&#10;Description automatically generated"/>
+                    <pic:cNvPicPr/>
+                  </pic:nvPicPr>
+                  <pic:blipFill>
+                    <a:blip r:embed="rId5"/>
+                    <a:stretch>
+                      <a:fillRect/>
+                    </a:stretch>
+                  </pic:blipFill>
+                  <pic:spPr>
+                    <a:xfrm>
+                      <a:off x="0" y="0"/>
+                      <a:ext cx="2439255" cy="2565329"/>
+                    </a:xfrm>
+                    <a:prstGeom prst="rect">
+                      <a:avLst/>
+                    </a:prstGeom>
+                  </pic:spPr>
+                </pic:pic>
+              </a:graphicData>
+            </a:graphic>
+          </wp:inline>
+        </w:drawing>
+      </w:r>
+    </w:p>
     <w:p>
       <w:r>
         <w:t xml:space="preserve">HOP </w:t>
@@ -87,9 +169,51 @@
         <w:t>.3</w:t>
       </w:r>
     </w:p>
-    <w:p/>
-    <w:p>
-      <w:r>
+    <w:p>
+      <w:r>
+        <w:rPr>
+          <w:noProof/>
+        </w:rPr>
+        <w:drawing>
+          <wp:inline distT="0" distB="0" distL="0" distR="0" wp14:anchorId="2E0D01E7" wp14:editId="26DC457A">
+            <wp:extent cx="2414453" cy="2575775"/>
+            <wp:effectExtent l="0" t="0" r="5080" b="0"/>
+            <wp:docPr id="3" name="Picture 3" descr="Graphical user interface, text, application, email&#10;&#10;Description automatically generated"/>
+            <wp:cNvGraphicFramePr>
+              <a:graphicFrameLocks xmlns:a="http://schemas.openxmlformats.org/drawingml/2006/main" noChangeAspect="1"/>
+            </wp:cNvGraphicFramePr>
+            <a:graphic xmlns:a="http://schemas.openxmlformats.org/drawingml/2006/main">
+              <a:graphicData uri="http://schemas.openxmlformats.org/drawingml/2006/picture">
+                <pic:pic xmlns:pic="http://schemas.openxmlformats.org/drawingml/2006/picture">
+                  <pic:nvPicPr>
+                    <pic:cNvPr id="3" name="Picture 3" descr="Graphical user interface, text, application, email&#10;&#10;Description automatically generated"/>
+                    <pic:cNvPicPr/>
+                  </pic:nvPicPr>
+                  <pic:blipFill>
+                    <a:blip r:embed="rId6"/>
+                    <a:stretch>
+                      <a:fillRect/>
+                    </a:stretch>
+                  </pic:blipFill>
+                  <pic:spPr>
+                    <a:xfrm>
+                      <a:off x="0" y="0"/>
+                      <a:ext cx="2421245" cy="2583021"/>
+                    </a:xfrm>
+                    <a:prstGeom prst="rect">
+                      <a:avLst/>
+                    </a:prstGeom>
+                  </pic:spPr>
+                </pic:pic>
+              </a:graphicData>
+            </a:graphic>
+          </wp:inline>
+        </w:drawing>
+      </w:r>
+    </w:p>
+    <w:p>
+      <w:r>
+        <w:lastRenderedPageBreak/>
         <w:t xml:space="preserve">HOP </w:t>
       </w:r>
       <w:r>

</xml_diff>

<commit_message>
feat: Completed PROG2113 Module 09 MC-FTE
</commit_message>
<xml_diff>
--- a/Courses/PROG2113 - HTML and CSS/Modules/Module 09 - Forms/Assignments/A9-1_HOP.docx
+++ b/Courses/PROG2113 - HTML and CSS/Modules/Module 09 - Forms/Assignments/A9-1_HOP.docx
@@ -223,8 +223,48 @@
         <w:t>.4</w:t>
       </w:r>
     </w:p>
-    <w:p/>
-    <w:p/>
+    <w:p>
+      <w:r>
+        <w:rPr>
+          <w:noProof/>
+        </w:rPr>
+        <w:drawing>
+          <wp:inline distT="0" distB="0" distL="0" distR="0" wp14:anchorId="71A49835" wp14:editId="20A291EE">
+            <wp:extent cx="2150772" cy="2410185"/>
+            <wp:effectExtent l="0" t="0" r="1905" b="9525"/>
+            <wp:docPr id="4" name="Picture 4" descr="Graphical user interface, application&#10;&#10;Description automatically generated"/>
+            <wp:cNvGraphicFramePr>
+              <a:graphicFrameLocks xmlns:a="http://schemas.openxmlformats.org/drawingml/2006/main" noChangeAspect="1"/>
+            </wp:cNvGraphicFramePr>
+            <a:graphic xmlns:a="http://schemas.openxmlformats.org/drawingml/2006/main">
+              <a:graphicData uri="http://schemas.openxmlformats.org/drawingml/2006/picture">
+                <pic:pic xmlns:pic="http://schemas.openxmlformats.org/drawingml/2006/picture">
+                  <pic:nvPicPr>
+                    <pic:cNvPr id="4" name="Picture 4" descr="Graphical user interface, application&#10;&#10;Description automatically generated"/>
+                    <pic:cNvPicPr/>
+                  </pic:nvPicPr>
+                  <pic:blipFill>
+                    <a:blip r:embed="rId7"/>
+                    <a:stretch>
+                      <a:fillRect/>
+                    </a:stretch>
+                  </pic:blipFill>
+                  <pic:spPr>
+                    <a:xfrm>
+                      <a:off x="0" y="0"/>
+                      <a:ext cx="2155536" cy="2415524"/>
+                    </a:xfrm>
+                    <a:prstGeom prst="rect">
+                      <a:avLst/>
+                    </a:prstGeom>
+                  </pic:spPr>
+                </pic:pic>
+              </a:graphicData>
+            </a:graphic>
+          </wp:inline>
+        </w:drawing>
+      </w:r>
+    </w:p>
     <w:p>
       <w:r>
         <w:t xml:space="preserve">HOP </w:t>
@@ -236,9 +276,103 @@
         <w:t>.5</w:t>
       </w:r>
     </w:p>
-    <w:p/>
-    <w:p>
-      <w:r>
+    <w:p>
+      <w:r>
+        <w:t>Form:</w:t>
+      </w:r>
+    </w:p>
+    <w:p>
+      <w:r>
+        <w:rPr>
+          <w:noProof/>
+        </w:rPr>
+        <w:drawing>
+          <wp:inline distT="0" distB="0" distL="0" distR="0" wp14:anchorId="4ED87B44" wp14:editId="254E0C71">
+            <wp:extent cx="2150745" cy="2535680"/>
+            <wp:effectExtent l="0" t="0" r="1905" b="0"/>
+            <wp:docPr id="5" name="Picture 5" descr="Graphical user interface, text, application&#10;&#10;Description automatically generated"/>
+            <wp:cNvGraphicFramePr>
+              <a:graphicFrameLocks xmlns:a="http://schemas.openxmlformats.org/drawingml/2006/main" noChangeAspect="1"/>
+            </wp:cNvGraphicFramePr>
+            <a:graphic xmlns:a="http://schemas.openxmlformats.org/drawingml/2006/main">
+              <a:graphicData uri="http://schemas.openxmlformats.org/drawingml/2006/picture">
+                <pic:pic xmlns:pic="http://schemas.openxmlformats.org/drawingml/2006/picture">
+                  <pic:nvPicPr>
+                    <pic:cNvPr id="5" name="Picture 5" descr="Graphical user interface, text, application&#10;&#10;Description automatically generated"/>
+                    <pic:cNvPicPr/>
+                  </pic:nvPicPr>
+                  <pic:blipFill>
+                    <a:blip r:embed="rId8"/>
+                    <a:stretch>
+                      <a:fillRect/>
+                    </a:stretch>
+                  </pic:blipFill>
+                  <pic:spPr>
+                    <a:xfrm>
+                      <a:off x="0" y="0"/>
+                      <a:ext cx="2156371" cy="2542313"/>
+                    </a:xfrm>
+                    <a:prstGeom prst="rect">
+                      <a:avLst/>
+                    </a:prstGeom>
+                  </pic:spPr>
+                </pic:pic>
+              </a:graphicData>
+            </a:graphic>
+          </wp:inline>
+        </w:drawing>
+      </w:r>
+    </w:p>
+    <w:p>
+      <w:r>
+        <w:t>Submission confirmation:</w:t>
+      </w:r>
+    </w:p>
+    <w:p>
+      <w:r>
+        <w:rPr>
+          <w:noProof/>
+        </w:rPr>
+        <w:drawing>
+          <wp:inline distT="0" distB="0" distL="0" distR="0" wp14:anchorId="5A89008C" wp14:editId="4B3C8465">
+            <wp:extent cx="4011490" cy="2627291"/>
+            <wp:effectExtent l="0" t="0" r="8255" b="1905"/>
+            <wp:docPr id="6" name="Picture 6" descr="Graphical user interface, text, application, email&#10;&#10;Description automatically generated"/>
+            <wp:cNvGraphicFramePr>
+              <a:graphicFrameLocks xmlns:a="http://schemas.openxmlformats.org/drawingml/2006/main" noChangeAspect="1"/>
+            </wp:cNvGraphicFramePr>
+            <a:graphic xmlns:a="http://schemas.openxmlformats.org/drawingml/2006/main">
+              <a:graphicData uri="http://schemas.openxmlformats.org/drawingml/2006/picture">
+                <pic:pic xmlns:pic="http://schemas.openxmlformats.org/drawingml/2006/picture">
+                  <pic:nvPicPr>
+                    <pic:cNvPr id="6" name="Picture 6" descr="Graphical user interface, text, application, email&#10;&#10;Description automatically generated"/>
+                    <pic:cNvPicPr/>
+                  </pic:nvPicPr>
+                  <pic:blipFill>
+                    <a:blip r:embed="rId9"/>
+                    <a:stretch>
+                      <a:fillRect/>
+                    </a:stretch>
+                  </pic:blipFill>
+                  <pic:spPr>
+                    <a:xfrm>
+                      <a:off x="0" y="0"/>
+                      <a:ext cx="4017676" cy="2631342"/>
+                    </a:xfrm>
+                    <a:prstGeom prst="rect">
+                      <a:avLst/>
+                    </a:prstGeom>
+                  </pic:spPr>
+                </pic:pic>
+              </a:graphicData>
+            </a:graphic>
+          </wp:inline>
+        </w:drawing>
+      </w:r>
+    </w:p>
+    <w:p>
+      <w:r>
+        <w:lastRenderedPageBreak/>
         <w:t xml:space="preserve">HOP </w:t>
       </w:r>
       <w:r>
@@ -248,7 +382,163 @@
         <w:t>.6</w:t>
       </w:r>
     </w:p>
-    <w:p/>
+    <w:p>
+      <w:r>
+        <w:t>The form</w:t>
+      </w:r>
+      <w:r>
+        <w:t>:</w:t>
+      </w:r>
+    </w:p>
+    <w:p>
+      <w:r>
+        <w:rPr>
+          <w:noProof/>
+        </w:rPr>
+        <w:drawing>
+          <wp:inline distT="0" distB="0" distL="0" distR="0" wp14:anchorId="3DAAE7B4" wp14:editId="2EA819B0">
+            <wp:extent cx="2210687" cy="2421228"/>
+            <wp:effectExtent l="0" t="0" r="0" b="0"/>
+            <wp:docPr id="8" name="Picture 8" descr="Graphical user interface, text, application, email&#10;&#10;Description automatically generated"/>
+            <wp:cNvGraphicFramePr>
+              <a:graphicFrameLocks xmlns:a="http://schemas.openxmlformats.org/drawingml/2006/main" noChangeAspect="1"/>
+            </wp:cNvGraphicFramePr>
+            <a:graphic xmlns:a="http://schemas.openxmlformats.org/drawingml/2006/main">
+              <a:graphicData uri="http://schemas.openxmlformats.org/drawingml/2006/picture">
+                <pic:pic xmlns:pic="http://schemas.openxmlformats.org/drawingml/2006/picture">
+                  <pic:nvPicPr>
+                    <pic:cNvPr id="8" name="Picture 8" descr="Graphical user interface, text, application, email&#10;&#10;Description automatically generated"/>
+                    <pic:cNvPicPr/>
+                  </pic:nvPicPr>
+                  <pic:blipFill>
+                    <a:blip r:embed="rId10"/>
+                    <a:stretch>
+                      <a:fillRect/>
+                    </a:stretch>
+                  </pic:blipFill>
+                  <pic:spPr>
+                    <a:xfrm>
+                      <a:off x="0" y="0"/>
+                      <a:ext cx="2222375" cy="2434029"/>
+                    </a:xfrm>
+                    <a:prstGeom prst="rect">
+                      <a:avLst/>
+                    </a:prstGeom>
+                  </pic:spPr>
+                </pic:pic>
+              </a:graphicData>
+            </a:graphic>
+          </wp:inline>
+        </w:drawing>
+      </w:r>
+    </w:p>
+    <w:p>
+      <w:r>
+        <w:t>The form with at least one field empty showing the validation</w:t>
+      </w:r>
+      <w:r>
+        <w:t>:</w:t>
+      </w:r>
+    </w:p>
+    <w:p>
+      <w:r>
+        <w:rPr>
+          <w:noProof/>
+        </w:rPr>
+        <w:drawing>
+          <wp:inline distT="0" distB="0" distL="0" distR="0" wp14:anchorId="795F0E0C" wp14:editId="3B5FB4ED">
+            <wp:extent cx="2614433" cy="2691685"/>
+            <wp:effectExtent l="0" t="0" r="0" b="0"/>
+            <wp:docPr id="7" name="Picture 7"/>
+            <wp:cNvGraphicFramePr>
+              <a:graphicFrameLocks xmlns:a="http://schemas.openxmlformats.org/drawingml/2006/main" noChangeAspect="1"/>
+            </wp:cNvGraphicFramePr>
+            <a:graphic xmlns:a="http://schemas.openxmlformats.org/drawingml/2006/main">
+              <a:graphicData uri="http://schemas.openxmlformats.org/drawingml/2006/picture">
+                <pic:pic xmlns:pic="http://schemas.openxmlformats.org/drawingml/2006/picture">
+                  <pic:nvPicPr>
+                    <pic:cNvPr id="1" name=""/>
+                    <pic:cNvPicPr/>
+                  </pic:nvPicPr>
+                  <pic:blipFill rotWithShape="1">
+                    <a:blip r:embed="rId11"/>
+                    <a:srcRect l="25122" r="63568" b="58609"/>
+                    <a:stretch/>
+                  </pic:blipFill>
+                  <pic:spPr bwMode="auto">
+                    <a:xfrm>
+                      <a:off x="0" y="0"/>
+                      <a:ext cx="2646643" cy="2724847"/>
+                    </a:xfrm>
+                    <a:prstGeom prst="rect">
+                      <a:avLst/>
+                    </a:prstGeom>
+                    <a:ln>
+                      <a:noFill/>
+                    </a:ln>
+                    <a:extLst>
+                      <a:ext uri="{53640926-AAD7-44D8-BBD7-CCE9431645EC}">
+                        <a14:shadowObscured xmlns:a14="http://schemas.microsoft.com/office/drawing/2010/main"/>
+                      </a:ext>
+                    </a:extLst>
+                  </pic:spPr>
+                </pic:pic>
+              </a:graphicData>
+            </a:graphic>
+          </wp:inline>
+        </w:drawing>
+      </w:r>
+    </w:p>
+    <w:p>
+      <w:r>
+        <w:t>After the form has been processed including the information that was submitted</w:t>
+      </w:r>
+      <w:r>
+        <w:t>:</w:t>
+      </w:r>
+    </w:p>
+    <w:p>
+      <w:r>
+        <w:rPr>
+          <w:noProof/>
+        </w:rPr>
+        <w:drawing>
+          <wp:inline distT="0" distB="0" distL="0" distR="0" wp14:anchorId="11F2C48A" wp14:editId="5A25E1C9">
+            <wp:extent cx="3348301" cy="2562896"/>
+            <wp:effectExtent l="0" t="0" r="5080" b="8890"/>
+            <wp:docPr id="9" name="Picture 9" descr="Graphical user interface, text, application, Word, email&#10;&#10;Description automatically generated"/>
+            <wp:cNvGraphicFramePr>
+              <a:graphicFrameLocks xmlns:a="http://schemas.openxmlformats.org/drawingml/2006/main" noChangeAspect="1"/>
+            </wp:cNvGraphicFramePr>
+            <a:graphic xmlns:a="http://schemas.openxmlformats.org/drawingml/2006/main">
+              <a:graphicData uri="http://schemas.openxmlformats.org/drawingml/2006/picture">
+                <pic:pic xmlns:pic="http://schemas.openxmlformats.org/drawingml/2006/picture">
+                  <pic:nvPicPr>
+                    <pic:cNvPr id="9" name="Picture 9" descr="Graphical user interface, text, application, Word, email&#10;&#10;Description automatically generated"/>
+                    <pic:cNvPicPr/>
+                  </pic:nvPicPr>
+                  <pic:blipFill>
+                    <a:blip r:embed="rId12"/>
+                    <a:stretch>
+                      <a:fillRect/>
+                    </a:stretch>
+                  </pic:blipFill>
+                  <pic:spPr>
+                    <a:xfrm>
+                      <a:off x="0" y="0"/>
+                      <a:ext cx="3366545" cy="2576861"/>
+                    </a:xfrm>
+                    <a:prstGeom prst="rect">
+                      <a:avLst/>
+                    </a:prstGeom>
+                  </pic:spPr>
+                </pic:pic>
+              </a:graphicData>
+            </a:graphic>
+          </wp:inline>
+        </w:drawing>
+      </w:r>
+    </w:p>
     <w:sectPr>
       <w:pgSz w:w="12240" w:h="15840"/>
       <w:pgMar w:top="720" w:right="720" w:bottom="720" w:left="720" w:header="720" w:footer="720" w:gutter="0"/>

</xml_diff>